<commit_message>
Updated version 6 of resume @4:30pm
</commit_message>
<xml_diff>
--- a/zahi_resume_6.docx
+++ b/zahi_resume_6.docx
@@ -1,6 +1,6 @@
 
 <file path=word/document.xml><?xml version="1.0" encoding="utf-8"?>
-<w:document xmlns:wpc="http://schemas.microsoft.com/office/word/2010/wordprocessingCanvas" xmlns:mc="http://schemas.openxmlformats.org/markup-compatibility/2006" xmlns:o="urn:schemas-microsoft-com:office:office" xmlns:r="http://schemas.openxmlformats.org/officeDocument/2006/relationships" xmlns:m="http://schemas.openxmlformats.org/officeDocument/2006/math" xmlns:v="urn:schemas-microsoft-com:vml" xmlns:wp14="http://schemas.microsoft.com/office/word/2010/wordprocessingDrawing" xmlns:wp="http://schemas.openxmlformats.org/drawingml/2006/wordprocessingDrawing" xmlns:w10="urn:schemas-microsoft-com:office:word" xmlns:w="http://schemas.openxmlformats.org/wordprocessingml/2006/main" xmlns:w14="http://schemas.microsoft.com/office/word/2010/wordml" xmlns:w15="http://schemas.microsoft.com/office/word/2012/wordml" xmlns:wpg="http://schemas.microsoft.com/office/word/2010/wordprocessingGroup" xmlns:wpi="http://schemas.microsoft.com/office/word/2010/wordprocessingInk" xmlns:wne="http://schemas.microsoft.com/office/word/2006/wordml" xmlns:wps="http://schemas.microsoft.com/office/word/2010/wordprocessingShape" mc:Ignorable="w14 w15 wp14">
+<w:document xmlns:wpc="http://schemas.microsoft.com/office/word/2010/wordprocessingCanvas" xmlns:mo="http://schemas.microsoft.com/office/mac/office/2008/main" xmlns:mc="http://schemas.openxmlformats.org/markup-compatibility/2006" xmlns:mv="urn:schemas-microsoft-com:mac:vml" xmlns:o="urn:schemas-microsoft-com:office:office" xmlns:r="http://schemas.openxmlformats.org/officeDocument/2006/relationships" xmlns:m="http://schemas.openxmlformats.org/officeDocument/2006/math" xmlns:v="urn:schemas-microsoft-com:vml" xmlns:wp14="http://schemas.microsoft.com/office/word/2010/wordprocessingDrawing" xmlns:wp="http://schemas.openxmlformats.org/drawingml/2006/wordprocessingDrawing" xmlns:w10="urn:schemas-microsoft-com:office:word" xmlns:w="http://schemas.openxmlformats.org/wordprocessingml/2006/main" xmlns:w14="http://schemas.microsoft.com/office/word/2010/wordml" xmlns:w15="http://schemas.microsoft.com/office/word/2012/wordml" xmlns:wpg="http://schemas.microsoft.com/office/word/2010/wordprocessingGroup" xmlns:wpi="http://schemas.microsoft.com/office/word/2010/wordprocessingInk" xmlns:wne="http://schemas.microsoft.com/office/word/2006/wordml" xmlns:wps="http://schemas.microsoft.com/office/word/2010/wordprocessingShape" mc:Ignorable="w14 w15 wp14">
   <w:body>
     <w:p>
       <w:pPr>
@@ -1637,6 +1637,34 @@
     <w:p>
       <w:pPr>
         <w:pStyle w:val="Body"/>
+        <w:numPr>
+          <w:ilvl w:val="0"/>
+          <w:numId w:val="21"/>
+        </w:numPr>
+        <w:spacing w:before="100" w:beforeAutospacing="1" w:after="100" w:afterAutospacing="1" w:line="240" w:lineRule="auto"/>
+        <w:ind w:left="1800"/>
+        <w:contextualSpacing/>
+        <w:jc w:val="left"/>
+        <w:rPr>
+          <w:rFonts w:hAnsi="Times New Roman" w:cs="Times New Roman"/>
+          <w:sz w:val="22"/>
+          <w:szCs w:val="22"/>
+        </w:rPr>
+      </w:pPr>
+      <w:r>
+        <w:rPr>
+          <w:rFonts w:hAnsi="Times New Roman" w:cs="Times New Roman"/>
+          <w:sz w:val="22"/>
+          <w:szCs w:val="22"/>
+        </w:rPr>
+        <w:t>Evaluating pre-operational observation and navigation systems, Surveillance and target attainment systems and battlefield management systems</w:t>
+      </w:r>
+      <w:bookmarkStart w:id="0" w:name="_GoBack"/>
+      <w:bookmarkEnd w:id="0"/>
+    </w:p>
+    <w:p>
+      <w:pPr>
+        <w:pStyle w:val="Body"/>
         <w:spacing w:before="100" w:beforeAutospacing="1" w:after="100" w:afterAutospacing="1" w:line="240" w:lineRule="auto"/>
         <w:ind w:right="1368"/>
         <w:contextualSpacing/>
@@ -1647,8 +1675,6 @@
           <w:szCs w:val="22"/>
         </w:rPr>
       </w:pPr>
-      <w:bookmarkStart w:id="0" w:name="_GoBack"/>
-      <w:bookmarkEnd w:id="0"/>
     </w:p>
     <w:p>
       <w:pPr>
@@ -2045,7 +2071,7 @@
 </file>
 
 <file path=word/endnotes.xml><?xml version="1.0" encoding="utf-8"?>
-<w:endnotes xmlns:wpc="http://schemas.microsoft.com/office/word/2010/wordprocessingCanvas" xmlns:mc="http://schemas.openxmlformats.org/markup-compatibility/2006" xmlns:o="urn:schemas-microsoft-com:office:office" xmlns:r="http://schemas.openxmlformats.org/officeDocument/2006/relationships" xmlns:m="http://schemas.openxmlformats.org/officeDocument/2006/math" xmlns:v="urn:schemas-microsoft-com:vml" xmlns:wp14="http://schemas.microsoft.com/office/word/2010/wordprocessingDrawing" xmlns:wp="http://schemas.openxmlformats.org/drawingml/2006/wordprocessingDrawing" xmlns:w10="urn:schemas-microsoft-com:office:word" xmlns:w="http://schemas.openxmlformats.org/wordprocessingml/2006/main" xmlns:w14="http://schemas.microsoft.com/office/word/2010/wordml" xmlns:w15="http://schemas.microsoft.com/office/word/2012/wordml" xmlns:wpg="http://schemas.microsoft.com/office/word/2010/wordprocessingGroup" xmlns:wpi="http://schemas.microsoft.com/office/word/2010/wordprocessingInk" xmlns:wne="http://schemas.microsoft.com/office/word/2006/wordml" xmlns:wps="http://schemas.microsoft.com/office/word/2010/wordprocessingShape" mc:Ignorable="w14 w15 wp14">
+<w:endnotes xmlns:wpc="http://schemas.microsoft.com/office/word/2010/wordprocessingCanvas" xmlns:mo="http://schemas.microsoft.com/office/mac/office/2008/main" xmlns:mc="http://schemas.openxmlformats.org/markup-compatibility/2006" xmlns:mv="urn:schemas-microsoft-com:mac:vml" xmlns:o="urn:schemas-microsoft-com:office:office" xmlns:r="http://schemas.openxmlformats.org/officeDocument/2006/relationships" xmlns:m="http://schemas.openxmlformats.org/officeDocument/2006/math" xmlns:v="urn:schemas-microsoft-com:vml" xmlns:wp14="http://schemas.microsoft.com/office/word/2010/wordprocessingDrawing" xmlns:wp="http://schemas.openxmlformats.org/drawingml/2006/wordprocessingDrawing" xmlns:w10="urn:schemas-microsoft-com:office:word" xmlns:w="http://schemas.openxmlformats.org/wordprocessingml/2006/main" xmlns:w14="http://schemas.microsoft.com/office/word/2010/wordml" xmlns:w15="http://schemas.microsoft.com/office/word/2012/wordml" xmlns:wpg="http://schemas.microsoft.com/office/word/2010/wordprocessingGroup" xmlns:wpi="http://schemas.microsoft.com/office/word/2010/wordprocessingInk" xmlns:wne="http://schemas.microsoft.com/office/word/2006/wordml" xmlns:wps="http://schemas.microsoft.com/office/word/2010/wordprocessingShape" mc:Ignorable="w14 w15 wp14">
   <w:endnote w:type="separator" w:id="-1">
     <w:p>
       <w:r>
@@ -2064,7 +2090,7 @@
 </file>
 
 <file path=word/footnotes.xml><?xml version="1.0" encoding="utf-8"?>
-<w:footnotes xmlns:wpc="http://schemas.microsoft.com/office/word/2010/wordprocessingCanvas" xmlns:mc="http://schemas.openxmlformats.org/markup-compatibility/2006" xmlns:o="urn:schemas-microsoft-com:office:office" xmlns:r="http://schemas.openxmlformats.org/officeDocument/2006/relationships" xmlns:m="http://schemas.openxmlformats.org/officeDocument/2006/math" xmlns:v="urn:schemas-microsoft-com:vml" xmlns:wp14="http://schemas.microsoft.com/office/word/2010/wordprocessingDrawing" xmlns:wp="http://schemas.openxmlformats.org/drawingml/2006/wordprocessingDrawing" xmlns:w10="urn:schemas-microsoft-com:office:word" xmlns:w="http://schemas.openxmlformats.org/wordprocessingml/2006/main" xmlns:w14="http://schemas.microsoft.com/office/word/2010/wordml" xmlns:w15="http://schemas.microsoft.com/office/word/2012/wordml" xmlns:wpg="http://schemas.microsoft.com/office/word/2010/wordprocessingGroup" xmlns:wpi="http://schemas.microsoft.com/office/word/2010/wordprocessingInk" xmlns:wne="http://schemas.microsoft.com/office/word/2006/wordml" xmlns:wps="http://schemas.microsoft.com/office/word/2010/wordprocessingShape" mc:Ignorable="w14 w15 wp14">
+<w:footnotes xmlns:wpc="http://schemas.microsoft.com/office/word/2010/wordprocessingCanvas" xmlns:mo="http://schemas.microsoft.com/office/mac/office/2008/main" xmlns:mc="http://schemas.openxmlformats.org/markup-compatibility/2006" xmlns:mv="urn:schemas-microsoft-com:mac:vml" xmlns:o="urn:schemas-microsoft-com:office:office" xmlns:r="http://schemas.openxmlformats.org/officeDocument/2006/relationships" xmlns:m="http://schemas.openxmlformats.org/officeDocument/2006/math" xmlns:v="urn:schemas-microsoft-com:vml" xmlns:wp14="http://schemas.microsoft.com/office/word/2010/wordprocessingDrawing" xmlns:wp="http://schemas.openxmlformats.org/drawingml/2006/wordprocessingDrawing" xmlns:w10="urn:schemas-microsoft-com:office:word" xmlns:w="http://schemas.openxmlformats.org/wordprocessingml/2006/main" xmlns:w14="http://schemas.microsoft.com/office/word/2010/wordml" xmlns:w15="http://schemas.microsoft.com/office/word/2012/wordml" xmlns:wpg="http://schemas.microsoft.com/office/word/2010/wordprocessingGroup" xmlns:wpi="http://schemas.microsoft.com/office/word/2010/wordprocessingInk" xmlns:wne="http://schemas.microsoft.com/office/word/2006/wordml" xmlns:wps="http://schemas.microsoft.com/office/word/2010/wordprocessingShape" mc:Ignorable="w14 w15 wp14">
   <w:footnote w:type="separator" w:id="-1">
     <w:p>
       <w:r>
@@ -2083,7 +2109,7 @@
 </file>
 
 <file path=word/header1.xml><?xml version="1.0" encoding="utf-8"?>
-<w:hdr xmlns:wpc="http://schemas.microsoft.com/office/word/2010/wordprocessingCanvas" xmlns:mc="http://schemas.openxmlformats.org/markup-compatibility/2006" xmlns:o="urn:schemas-microsoft-com:office:office" xmlns:r="http://schemas.openxmlformats.org/officeDocument/2006/relationships" xmlns:m="http://schemas.openxmlformats.org/officeDocument/2006/math" xmlns:v="urn:schemas-microsoft-com:vml" xmlns:wp14="http://schemas.microsoft.com/office/word/2010/wordprocessingDrawing" xmlns:wp="http://schemas.openxmlformats.org/drawingml/2006/wordprocessingDrawing" xmlns:w10="urn:schemas-microsoft-com:office:word" xmlns:w="http://schemas.openxmlformats.org/wordprocessingml/2006/main" xmlns:w14="http://schemas.microsoft.com/office/word/2010/wordml" xmlns:w15="http://schemas.microsoft.com/office/word/2012/wordml" xmlns:wpg="http://schemas.microsoft.com/office/word/2010/wordprocessingGroup" xmlns:wpi="http://schemas.microsoft.com/office/word/2010/wordprocessingInk" xmlns:wne="http://schemas.microsoft.com/office/word/2006/wordml" xmlns:wps="http://schemas.microsoft.com/office/word/2010/wordprocessingShape" mc:Ignorable="w14 w15 wp14">
+<w:hdr xmlns:wpc="http://schemas.microsoft.com/office/word/2010/wordprocessingCanvas" xmlns:mo="http://schemas.microsoft.com/office/mac/office/2008/main" xmlns:mc="http://schemas.openxmlformats.org/markup-compatibility/2006" xmlns:mv="urn:schemas-microsoft-com:mac:vml" xmlns:o="urn:schemas-microsoft-com:office:office" xmlns:r="http://schemas.openxmlformats.org/officeDocument/2006/relationships" xmlns:m="http://schemas.openxmlformats.org/officeDocument/2006/math" xmlns:v="urn:schemas-microsoft-com:vml" xmlns:wp14="http://schemas.microsoft.com/office/word/2010/wordprocessingDrawing" xmlns:wp="http://schemas.openxmlformats.org/drawingml/2006/wordprocessingDrawing" xmlns:w10="urn:schemas-microsoft-com:office:word" xmlns:w="http://schemas.openxmlformats.org/wordprocessingml/2006/main" xmlns:w14="http://schemas.microsoft.com/office/word/2010/wordml" xmlns:w15="http://schemas.microsoft.com/office/word/2012/wordml" xmlns:wpg="http://schemas.microsoft.com/office/word/2010/wordprocessingGroup" xmlns:wpi="http://schemas.microsoft.com/office/word/2010/wordprocessingInk" xmlns:wne="http://schemas.microsoft.com/office/word/2006/wordml" xmlns:wps="http://schemas.microsoft.com/office/word/2010/wordprocessingShape" mc:Ignorable="w14 w15 wp14">
   <w:p>
     <w:pPr>
       <w:pStyle w:val="Body"/>
@@ -2094,8 +2120,8 @@
 </file>
 
 <file path=word/numbering.xml><?xml version="1.0" encoding="utf-8"?>
-<w:numbering xmlns:wpc="http://schemas.microsoft.com/office/word/2010/wordprocessingCanvas" xmlns:mc="http://schemas.openxmlformats.org/markup-compatibility/2006" xmlns:o="urn:schemas-microsoft-com:office:office" xmlns:r="http://schemas.openxmlformats.org/officeDocument/2006/relationships" xmlns:m="http://schemas.openxmlformats.org/officeDocument/2006/math" xmlns:v="urn:schemas-microsoft-com:vml" xmlns:wp14="http://schemas.microsoft.com/office/word/2010/wordprocessingDrawing" xmlns:wp="http://schemas.openxmlformats.org/drawingml/2006/wordprocessingDrawing" xmlns:w10="urn:schemas-microsoft-com:office:word" xmlns:w="http://schemas.openxmlformats.org/wordprocessingml/2006/main" xmlns:w14="http://schemas.microsoft.com/office/word/2010/wordml" xmlns:w15="http://schemas.microsoft.com/office/word/2012/wordml" xmlns:wpg="http://schemas.microsoft.com/office/word/2010/wordprocessingGroup" xmlns:wpi="http://schemas.microsoft.com/office/word/2010/wordprocessingInk" xmlns:wne="http://schemas.microsoft.com/office/word/2006/wordml" xmlns:wps="http://schemas.microsoft.com/office/word/2010/wordprocessingShape" mc:Ignorable="w14 w15 wp14">
-  <w:abstractNum w:abstractNumId="0" w15:restartNumberingAfterBreak="0">
+<w:numbering xmlns:wpc="http://schemas.microsoft.com/office/word/2010/wordprocessingCanvas" xmlns:mo="http://schemas.microsoft.com/office/mac/office/2008/main" xmlns:mc="http://schemas.openxmlformats.org/markup-compatibility/2006" xmlns:mv="urn:schemas-microsoft-com:mac:vml" xmlns:o="urn:schemas-microsoft-com:office:office" xmlns:r="http://schemas.openxmlformats.org/officeDocument/2006/relationships" xmlns:m="http://schemas.openxmlformats.org/officeDocument/2006/math" xmlns:v="urn:schemas-microsoft-com:vml" xmlns:wp14="http://schemas.microsoft.com/office/word/2010/wordprocessingDrawing" xmlns:wp="http://schemas.openxmlformats.org/drawingml/2006/wordprocessingDrawing" xmlns:w10="urn:schemas-microsoft-com:office:word" xmlns:w="http://schemas.openxmlformats.org/wordprocessingml/2006/main" xmlns:w14="http://schemas.microsoft.com/office/word/2010/wordml" xmlns:w15="http://schemas.microsoft.com/office/word/2012/wordml" xmlns:wpg="http://schemas.microsoft.com/office/word/2010/wordprocessingGroup" xmlns:wpi="http://schemas.microsoft.com/office/word/2010/wordprocessingInk" xmlns:wne="http://schemas.microsoft.com/office/word/2006/wordml" xmlns:wps="http://schemas.microsoft.com/office/word/2010/wordprocessingShape" mc:Ignorable="w14 w15 wp14">
+  <w:abstractNum w:abstractNumId="0">
     <w:nsid w:val="002820F8"/>
     <w:multiLevelType w:val="multilevel"/>
     <w:tmpl w:val="E7EE3BDC"/>
@@ -2181,7 +2207,7 @@
       </w:rPr>
     </w:lvl>
   </w:abstractNum>
-  <w:abstractNum w:abstractNumId="1" w15:restartNumberingAfterBreak="0">
+  <w:abstractNum w:abstractNumId="1">
     <w:nsid w:val="026A3BCF"/>
     <w:multiLevelType w:val="hybridMultilevel"/>
     <w:tmpl w:val="F3BE627E"/>
@@ -2270,7 +2296,7 @@
       </w:pPr>
     </w:lvl>
   </w:abstractNum>
-  <w:abstractNum w:abstractNumId="2" w15:restartNumberingAfterBreak="0">
+  <w:abstractNum w:abstractNumId="2">
     <w:nsid w:val="04C5351F"/>
     <w:multiLevelType w:val="hybridMultilevel"/>
     <w:tmpl w:val="8F16EA70"/>
@@ -2383,7 +2409,7 @@
       </w:rPr>
     </w:lvl>
   </w:abstractNum>
-  <w:abstractNum w:abstractNumId="3" w15:restartNumberingAfterBreak="0">
+  <w:abstractNum w:abstractNumId="3">
     <w:nsid w:val="073D6D2B"/>
     <w:multiLevelType w:val="hybridMultilevel"/>
     <w:tmpl w:val="772681E0"/>
@@ -2496,7 +2522,7 @@
       </w:rPr>
     </w:lvl>
   </w:abstractNum>
-  <w:abstractNum w:abstractNumId="4" w15:restartNumberingAfterBreak="0">
+  <w:abstractNum w:abstractNumId="4">
     <w:nsid w:val="18F933FD"/>
     <w:multiLevelType w:val="hybridMultilevel"/>
     <w:tmpl w:val="6DD4F0A2"/>
@@ -2609,7 +2635,7 @@
       </w:rPr>
     </w:lvl>
   </w:abstractNum>
-  <w:abstractNum w:abstractNumId="5" w15:restartNumberingAfterBreak="0">
+  <w:abstractNum w:abstractNumId="5">
     <w:nsid w:val="1AAD03AF"/>
     <w:multiLevelType w:val="hybridMultilevel"/>
     <w:tmpl w:val="0FE07B5A"/>
@@ -2722,7 +2748,7 @@
       </w:rPr>
     </w:lvl>
   </w:abstractNum>
-  <w:abstractNum w:abstractNumId="6" w15:restartNumberingAfterBreak="0">
+  <w:abstractNum w:abstractNumId="6">
     <w:nsid w:val="1F4C574B"/>
     <w:multiLevelType w:val="hybridMultilevel"/>
     <w:tmpl w:val="521A4A04"/>
@@ -2835,7 +2861,7 @@
       </w:rPr>
     </w:lvl>
   </w:abstractNum>
-  <w:abstractNum w:abstractNumId="7" w15:restartNumberingAfterBreak="0">
+  <w:abstractNum w:abstractNumId="7">
     <w:nsid w:val="26D743A3"/>
     <w:multiLevelType w:val="hybridMultilevel"/>
     <w:tmpl w:val="5EC2CC80"/>
@@ -2948,7 +2974,7 @@
       </w:rPr>
     </w:lvl>
   </w:abstractNum>
-  <w:abstractNum w:abstractNumId="8" w15:restartNumberingAfterBreak="0">
+  <w:abstractNum w:abstractNumId="8">
     <w:nsid w:val="299C6EFF"/>
     <w:multiLevelType w:val="hybridMultilevel"/>
     <w:tmpl w:val="DD9A183C"/>
@@ -3061,7 +3087,7 @@
       </w:rPr>
     </w:lvl>
   </w:abstractNum>
-  <w:abstractNum w:abstractNumId="9" w15:restartNumberingAfterBreak="0">
+  <w:abstractNum w:abstractNumId="9">
     <w:nsid w:val="393B5B3B"/>
     <w:multiLevelType w:val="multilevel"/>
     <w:tmpl w:val="506A610C"/>
@@ -3246,7 +3272,7 @@
       </w:rPr>
     </w:lvl>
   </w:abstractNum>
-  <w:abstractNum w:abstractNumId="10" w15:restartNumberingAfterBreak="0">
+  <w:abstractNum w:abstractNumId="10">
     <w:nsid w:val="3BD63BA0"/>
     <w:multiLevelType w:val="multilevel"/>
     <w:tmpl w:val="622E115A"/>
@@ -3431,7 +3457,7 @@
       </w:rPr>
     </w:lvl>
   </w:abstractNum>
-  <w:abstractNum w:abstractNumId="11" w15:restartNumberingAfterBreak="0">
+  <w:abstractNum w:abstractNumId="11">
     <w:nsid w:val="3E7B2375"/>
     <w:multiLevelType w:val="multilevel"/>
     <w:tmpl w:val="EA1010B2"/>
@@ -3616,7 +3642,7 @@
       </w:rPr>
     </w:lvl>
   </w:abstractNum>
-  <w:abstractNum w:abstractNumId="12" w15:restartNumberingAfterBreak="0">
+  <w:abstractNum w:abstractNumId="12">
     <w:nsid w:val="40390335"/>
     <w:multiLevelType w:val="multilevel"/>
     <w:tmpl w:val="67628814"/>
@@ -3765,7 +3791,7 @@
       </w:rPr>
     </w:lvl>
   </w:abstractNum>
-  <w:abstractNum w:abstractNumId="13" w15:restartNumberingAfterBreak="0">
+  <w:abstractNum w:abstractNumId="13">
     <w:nsid w:val="41C86735"/>
     <w:multiLevelType w:val="multilevel"/>
     <w:tmpl w:val="4CF6D806"/>
@@ -3950,7 +3976,7 @@
       </w:rPr>
     </w:lvl>
   </w:abstractNum>
-  <w:abstractNum w:abstractNumId="14" w15:restartNumberingAfterBreak="0">
+  <w:abstractNum w:abstractNumId="14">
     <w:nsid w:val="46A32E11"/>
     <w:multiLevelType w:val="multilevel"/>
     <w:tmpl w:val="0B10C782"/>
@@ -4134,7 +4160,7 @@
       </w:rPr>
     </w:lvl>
   </w:abstractNum>
-  <w:abstractNum w:abstractNumId="15" w15:restartNumberingAfterBreak="0">
+  <w:abstractNum w:abstractNumId="15">
     <w:nsid w:val="5D0B3966"/>
     <w:multiLevelType w:val="hybridMultilevel"/>
     <w:tmpl w:val="8878CC1C"/>
@@ -4247,7 +4273,7 @@
       </w:rPr>
     </w:lvl>
   </w:abstractNum>
-  <w:abstractNum w:abstractNumId="16" w15:restartNumberingAfterBreak="0">
+  <w:abstractNum w:abstractNumId="16">
     <w:nsid w:val="5FA574B8"/>
     <w:multiLevelType w:val="multilevel"/>
     <w:tmpl w:val="FF702E4C"/>
@@ -4432,7 +4458,7 @@
       </w:rPr>
     </w:lvl>
   </w:abstractNum>
-  <w:abstractNum w:abstractNumId="17" w15:restartNumberingAfterBreak="0">
+  <w:abstractNum w:abstractNumId="17">
     <w:nsid w:val="6662128A"/>
     <w:multiLevelType w:val="hybridMultilevel"/>
     <w:tmpl w:val="C792E5CC"/>
@@ -4545,7 +4571,7 @@
       </w:rPr>
     </w:lvl>
   </w:abstractNum>
-  <w:abstractNum w:abstractNumId="18" w15:restartNumberingAfterBreak="0">
+  <w:abstractNum w:abstractNumId="18">
     <w:nsid w:val="6A0A4829"/>
     <w:multiLevelType w:val="multilevel"/>
     <w:tmpl w:val="2C5C2802"/>
@@ -4730,7 +4756,7 @@
       </w:rPr>
     </w:lvl>
   </w:abstractNum>
-  <w:abstractNum w:abstractNumId="19" w15:restartNumberingAfterBreak="0">
+  <w:abstractNum w:abstractNumId="19">
     <w:nsid w:val="74871E1D"/>
     <w:multiLevelType w:val="multilevel"/>
     <w:tmpl w:val="1090C92A"/>
@@ -4816,7 +4842,7 @@
       </w:rPr>
     </w:lvl>
   </w:abstractNum>
-  <w:abstractNum w:abstractNumId="20" w15:restartNumberingAfterBreak="0">
+  <w:abstractNum w:abstractNumId="20">
     <w:nsid w:val="75267103"/>
     <w:multiLevelType w:val="multilevel"/>
     <w:tmpl w:val="BB625422"/>
@@ -5001,7 +5027,7 @@
       </w:rPr>
     </w:lvl>
   </w:abstractNum>
-  <w:abstractNum w:abstractNumId="21" w15:restartNumberingAfterBreak="0">
+  <w:abstractNum w:abstractNumId="21">
     <w:nsid w:val="75940AB2"/>
     <w:multiLevelType w:val="multilevel"/>
     <w:tmpl w:val="173CB7AE"/>
@@ -5186,7 +5212,7 @@
       </w:rPr>
     </w:lvl>
   </w:abstractNum>
-  <w:abstractNum w:abstractNumId="22" w15:restartNumberingAfterBreak="0">
+  <w:abstractNum w:abstractNumId="22">
     <w:nsid w:val="7B094D96"/>
     <w:multiLevelType w:val="multilevel"/>
     <w:tmpl w:val="91F630D4"/>
@@ -5272,7 +5298,7 @@
       </w:rPr>
     </w:lvl>
   </w:abstractNum>
-  <w:abstractNum w:abstractNumId="23" w15:restartNumberingAfterBreak="0">
+  <w:abstractNum w:abstractNumId="23">
     <w:nsid w:val="7B4A1458"/>
     <w:multiLevelType w:val="hybridMultilevel"/>
     <w:tmpl w:val="CD3E6D0E"/>
@@ -5385,7 +5411,7 @@
       </w:rPr>
     </w:lvl>
   </w:abstractNum>
-  <w:abstractNum w:abstractNumId="24" w15:restartNumberingAfterBreak="0">
+  <w:abstractNum w:abstractNumId="24">
     <w:nsid w:val="7BF65A33"/>
     <w:multiLevelType w:val="hybridMultilevel"/>
     <w:tmpl w:val="424259D6"/>
@@ -5498,7 +5524,7 @@
       </w:rPr>
     </w:lvl>
   </w:abstractNum>
-  <w:abstractNum w:abstractNumId="25" w15:restartNumberingAfterBreak="0">
+  <w:abstractNum w:abstractNumId="25">
     <w:nsid w:val="7CB33D37"/>
     <w:multiLevelType w:val="multilevel"/>
     <w:tmpl w:val="29F4E1C8"/>
@@ -5647,7 +5673,7 @@
       </w:rPr>
     </w:lvl>
   </w:abstractNum>
-  <w:abstractNum w:abstractNumId="26" w15:restartNumberingAfterBreak="0">
+  <w:abstractNum w:abstractNumId="26">
     <w:nsid w:val="7D2D6FBE"/>
     <w:multiLevelType w:val="multilevel"/>
     <w:tmpl w:val="5ABE9884"/>
@@ -5832,7 +5858,7 @@
       </w:rPr>
     </w:lvl>
   </w:abstractNum>
-  <w:abstractNum w:abstractNumId="27" w15:restartNumberingAfterBreak="0">
+  <w:abstractNum w:abstractNumId="27">
     <w:nsid w:val="7F246E88"/>
     <w:multiLevelType w:val="multilevel"/>
     <w:tmpl w:val="44C81804"/>
@@ -5918,7 +5944,7 @@
       </w:rPr>
     </w:lvl>
   </w:abstractNum>
-  <w:abstractNum w:abstractNumId="28" w15:restartNumberingAfterBreak="0">
+  <w:abstractNum w:abstractNumId="28">
     <w:nsid w:val="7FB236F3"/>
     <w:multiLevelType w:val="multilevel"/>
     <w:tmpl w:val="B0BEE828"/>
@@ -6204,7 +6230,7 @@
     </w:rPrDefault>
     <w:pPrDefault/>
   </w:docDefaults>
-  <w:latentStyles w:defLockedState="0" w:defUIPriority="99" w:defSemiHidden="0" w:defUnhideWhenUsed="0" w:defQFormat="0" w:count="371">
+  <w:latentStyles w:defLockedState="0" w:defUIPriority="99" w:defSemiHidden="0" w:defUnhideWhenUsed="0" w:defQFormat="0" w:count="382">
     <w:lsdException w:name="Normal" w:uiPriority="0" w:qFormat="1"/>
     <w:lsdException w:name="heading 1" w:uiPriority="9" w:qFormat="1"/>
     <w:lsdException w:name="heading 2" w:semiHidden="1" w:uiPriority="9" w:unhideWhenUsed="1" w:qFormat="1"/>
@@ -6310,7 +6336,6 @@
     <w:lsdException w:name="HTML Sample" w:semiHidden="1" w:unhideWhenUsed="1"/>
     <w:lsdException w:name="HTML Typewriter" w:semiHidden="1" w:unhideWhenUsed="1"/>
     <w:lsdException w:name="HTML Variable" w:semiHidden="1" w:unhideWhenUsed="1"/>
-    <w:lsdException w:name="Normal Table" w:semiHidden="1" w:unhideWhenUsed="1"/>
     <w:lsdException w:name="annotation subject" w:semiHidden="1" w:unhideWhenUsed="1"/>
     <w:lsdException w:name="No List" w:semiHidden="1" w:unhideWhenUsed="1"/>
     <w:lsdException w:name="Outline List 1" w:semiHidden="1" w:unhideWhenUsed="1"/>
@@ -6356,11 +6381,9 @@
     <w:lsdException w:name="Table Subtle 1" w:semiHidden="1" w:unhideWhenUsed="1"/>
     <w:lsdException w:name="Table Subtle 2" w:semiHidden="1" w:unhideWhenUsed="1"/>
     <w:lsdException w:name="Table Web 1" w:semiHidden="1" w:unhideWhenUsed="1"/>
-    <w:lsdException w:name="Table Web 2" w:semiHidden="1" w:unhideWhenUsed="1"/>
     <w:lsdException w:name="Table Web 3" w:semiHidden="1" w:unhideWhenUsed="1"/>
     <w:lsdException w:name="Balloon Text" w:semiHidden="1" w:unhideWhenUsed="1"/>
     <w:lsdException w:name="Table Grid" w:uiPriority="39"/>
-    <w:lsdException w:name="Table Theme" w:semiHidden="1" w:unhideWhenUsed="1"/>
     <w:lsdException w:name="Placeholder Text" w:semiHidden="1" w:unhideWhenUsed="1"/>
     <w:lsdException w:name="No Spacing" w:qFormat="1"/>
     <w:lsdException w:name="Light Shading"/>
@@ -6470,7 +6493,7 @@
     <w:lsdException w:name="Subtle Reference" w:uiPriority="67" w:qFormat="1"/>
     <w:lsdException w:name="Intense Reference" w:uiPriority="68" w:qFormat="1"/>
     <w:lsdException w:name="Book Title" w:uiPriority="69" w:qFormat="1"/>
-    <w:lsdException w:name="Bibliography" w:uiPriority="70"/>
+    <w:lsdException w:name="Bibliography" w:semiHidden="1" w:uiPriority="70" w:unhideWhenUsed="1"/>
     <w:lsdException w:name="TOC Heading" w:semiHidden="1" w:uiPriority="71" w:unhideWhenUsed="1" w:qFormat="1"/>
     <w:lsdException w:name="Plain Table 1" w:uiPriority="72"/>
     <w:lsdException w:name="Plain Table 2" w:uiPriority="73"/>
@@ -6576,6 +6599,8 @@
     <w:lsdException w:name="List Table 5 Dark Accent 6" w:uiPriority="48"/>
     <w:lsdException w:name="List Table 6 Colorful Accent 6" w:uiPriority="49"/>
     <w:lsdException w:name="List Table 7 Colorful Accent 6" w:uiPriority="50"/>
+    <w:lsdException w:name="Mention" w:semiHidden="1" w:unhideWhenUsed="1"/>
+    <w:lsdException w:name="Smart Hyperlink" w:semiHidden="1" w:unhideWhenUsed="1"/>
   </w:latentStyles>
   <w:style w:type="paragraph" w:default="1" w:styleId="Normal">
     <w:name w:val="Normal"/>
@@ -7155,7 +7180,7 @@
 </file>
 
 <file path=customXml/itemProps1.xml><?xml version="1.0" encoding="utf-8"?>
-<ds:datastoreItem xmlns:ds="http://schemas.openxmlformats.org/officeDocument/2006/customXml" ds:itemID="{C8F07399-3AAB-4B4F-8898-9D4E0BA90ED0}">
+<ds:datastoreItem xmlns:ds="http://schemas.openxmlformats.org/officeDocument/2006/customXml" ds:itemID="{4F9FAB37-E089-F840-896D-9C7A845F9857}">
   <ds:schemaRefs>
     <ds:schemaRef ds:uri="http://schemas.openxmlformats.org/officeDocument/2006/bibliography"/>
   </ds:schemaRefs>

</xml_diff>